<commit_message>
add Casos de USO
add Casos de USO
</commit_message>
<xml_diff>
--- a/SRS Juego Vs Cañones.docx
+++ b/SRS Juego Vs Cañones.docx
@@ -832,23 +832,7 @@
           <w:color w:val="0070C0"/>
           <w:lang w:val="es-AR"/>
         </w:rPr>
-        <w:t xml:space="preserve">botón </w:t>
-      </w:r>
-      <w:proofErr w:type="gramStart"/>
-      <w:r>
-        <w:rPr>
-          <w:color w:val="0070C0"/>
-          <w:lang w:val="es-AR"/>
-        </w:rPr>
-        <w:t>comenzar</w:t>
-      </w:r>
-      <w:proofErr w:type="gramEnd"/>
-      <w:r>
-        <w:rPr>
-          <w:color w:val="0070C0"/>
-          <w:lang w:val="es-AR"/>
-        </w:rPr>
-        <w:t xml:space="preserve"> iniciar el juego.</w:t>
+        <w:t>botón comenzar iniciar el juego.</w:t>
       </w:r>
     </w:p>
     <w:p>
@@ -1315,6 +1299,269 @@
     </w:p>
     <w:p>
       <w:pPr>
+        <w:pStyle w:val="SegundaLinea"/>
+      </w:pPr>
+      <w:r>
+        <w:lastRenderedPageBreak/>
+        <w:t>Romper</w:t>
+      </w:r>
+      <w:r>
+        <w:t>.</w:t>
+      </w:r>
+    </w:p>
+    <w:p>
+      <w:pPr>
+        <w:pStyle w:val="TerceraLinea"/>
+      </w:pPr>
+      <w:r>
+        <w:t>Requisitos Funcionales</w:t>
+      </w:r>
+    </w:p>
+    <w:p>
+      <w:pPr>
+        <w:numPr>
+          <w:ilvl w:val="0"/>
+          <w:numId w:val="35"/>
+        </w:numPr>
+        <w:spacing w:after="120"/>
+        <w:rPr>
+          <w:color w:val="0070C0"/>
+          <w:lang w:val="es-AR"/>
+        </w:rPr>
+      </w:pPr>
+      <w:r>
+        <w:rPr>
+          <w:color w:val="0070C0"/>
+          <w:lang w:val="es-AR"/>
+        </w:rPr>
+        <w:t>RFROM01 El proyectil cae sobre una superficie y la rompe.</w:t>
+      </w:r>
+    </w:p>
+    <w:p>
+      <w:pPr>
+        <w:pStyle w:val="TerceraLinea"/>
+        <w:numPr>
+          <w:ilvl w:val="0"/>
+          <w:numId w:val="0"/>
+        </w:numPr>
+        <w:ind w:left="720"/>
+      </w:pPr>
+    </w:p>
+    <w:p>
+      <w:pPr>
+        <w:pStyle w:val="TerceraLinea"/>
+      </w:pPr>
+      <w:r>
+        <w:t>Requisitos No Funcionales</w:t>
+      </w:r>
+    </w:p>
+    <w:p>
+      <w:pPr>
+        <w:numPr>
+          <w:ilvl w:val="0"/>
+          <w:numId w:val="35"/>
+        </w:numPr>
+        <w:spacing w:after="120"/>
+        <w:rPr>
+          <w:color w:val="0070C0"/>
+          <w:lang w:val="es-AR"/>
+        </w:rPr>
+      </w:pPr>
+      <w:r>
+        <w:rPr>
+          <w:color w:val="0070C0"/>
+          <w:lang w:val="es-AR"/>
+        </w:rPr>
+        <w:t xml:space="preserve">RNFROM01 El proyectil debe </w:t>
+      </w:r>
+      <w:r>
+        <w:rPr>
+          <w:color w:val="0070C0"/>
+          <w:lang w:val="es-AR"/>
+        </w:rPr>
+        <w:t>desaparece.</w:t>
+      </w:r>
+    </w:p>
+    <w:p>
+      <w:pPr>
+        <w:pStyle w:val="PrimeraLinea"/>
+        <w:numPr>
+          <w:ilvl w:val="0"/>
+          <w:numId w:val="0"/>
+        </w:numPr>
+        <w:ind w:left="360" w:hanging="360"/>
+      </w:pPr>
+    </w:p>
+    <w:p>
+      <w:pPr>
+        <w:pStyle w:val="SegundaLinea"/>
+      </w:pPr>
+      <w:r>
+        <w:t>Perder.</w:t>
+      </w:r>
+    </w:p>
+    <w:p>
+      <w:pPr>
+        <w:pStyle w:val="TerceraLinea"/>
+      </w:pPr>
+      <w:r>
+        <w:t>Requisitos Funcionales</w:t>
+      </w:r>
+    </w:p>
+    <w:p>
+      <w:pPr>
+        <w:numPr>
+          <w:ilvl w:val="0"/>
+          <w:numId w:val="35"/>
+        </w:numPr>
+        <w:spacing w:after="120"/>
+        <w:rPr>
+          <w:color w:val="0070C0"/>
+          <w:lang w:val="es-AR"/>
+        </w:rPr>
+      </w:pPr>
+      <w:r>
+        <w:rPr>
+          <w:color w:val="0070C0"/>
+          <w:lang w:val="es-AR"/>
+        </w:rPr>
+        <w:t>RF</w:t>
+      </w:r>
+      <w:r>
+        <w:rPr>
+          <w:color w:val="0070C0"/>
+          <w:lang w:val="es-AR"/>
+        </w:rPr>
+        <w:t>R</w:t>
+      </w:r>
+      <w:r>
+        <w:rPr>
+          <w:color w:val="0070C0"/>
+          <w:lang w:val="es-AR"/>
+        </w:rPr>
+        <w:t>ER</w:t>
+      </w:r>
+      <w:r>
+        <w:rPr>
+          <w:color w:val="0070C0"/>
+          <w:lang w:val="es-AR"/>
+        </w:rPr>
+        <w:t xml:space="preserve">01 </w:t>
+      </w:r>
+      <w:r>
+        <w:rPr>
+          <w:color w:val="0070C0"/>
+          <w:lang w:val="es-AR"/>
+        </w:rPr>
+        <w:t>El</w:t>
+      </w:r>
+      <w:r>
+        <w:rPr>
+          <w:color w:val="0070C0"/>
+          <w:lang w:val="es-AR"/>
+        </w:rPr>
+        <w:t xml:space="preserve"> </w:t>
+      </w:r>
+      <w:r>
+        <w:rPr>
+          <w:color w:val="0070C0"/>
+          <w:lang w:val="es-AR"/>
+        </w:rPr>
+        <w:t xml:space="preserve">proyectil </w:t>
+      </w:r>
+      <w:r>
+        <w:rPr>
+          <w:color w:val="0070C0"/>
+          <w:lang w:val="es-AR"/>
+        </w:rPr>
+        <w:t xml:space="preserve">cayó sobre un jugador el mismo </w:t>
+      </w:r>
+      <w:r>
+        <w:rPr>
+          <w:color w:val="0070C0"/>
+          <w:lang w:val="es-AR"/>
+        </w:rPr>
+        <w:t>pierde.</w:t>
+      </w:r>
+    </w:p>
+    <w:p>
+      <w:pPr>
+        <w:pStyle w:val="TerceraLinea"/>
+        <w:numPr>
+          <w:ilvl w:val="0"/>
+          <w:numId w:val="0"/>
+        </w:numPr>
+        <w:ind w:left="720"/>
+      </w:pPr>
+    </w:p>
+    <w:p>
+      <w:pPr>
+        <w:pStyle w:val="TerceraLinea"/>
+      </w:pPr>
+      <w:r>
+        <w:t>Requisitos No Funcionales</w:t>
+      </w:r>
+    </w:p>
+    <w:p>
+      <w:pPr>
+        <w:numPr>
+          <w:ilvl w:val="0"/>
+          <w:numId w:val="35"/>
+        </w:numPr>
+        <w:spacing w:after="120"/>
+        <w:rPr>
+          <w:color w:val="0070C0"/>
+          <w:lang w:val="es-AR"/>
+        </w:rPr>
+      </w:pPr>
+      <w:r>
+        <w:rPr>
+          <w:color w:val="0070C0"/>
+          <w:lang w:val="es-AR"/>
+        </w:rPr>
+        <w:t>RNF</w:t>
+      </w:r>
+      <w:r>
+        <w:rPr>
+          <w:color w:val="0070C0"/>
+          <w:lang w:val="es-AR"/>
+        </w:rPr>
+        <w:t>R</w:t>
+      </w:r>
+      <w:r>
+        <w:rPr>
+          <w:color w:val="0070C0"/>
+          <w:lang w:val="es-AR"/>
+        </w:rPr>
+        <w:t>ER</w:t>
+      </w:r>
+      <w:r>
+        <w:rPr>
+          <w:color w:val="0070C0"/>
+          <w:lang w:val="es-AR"/>
+        </w:rPr>
+        <w:t>01. El</w:t>
+      </w:r>
+      <w:r>
+        <w:rPr>
+          <w:color w:val="0070C0"/>
+          <w:lang w:val="es-AR"/>
+        </w:rPr>
+        <w:t xml:space="preserve"> juego se debe detener, indicando el ganador.</w:t>
+      </w:r>
+    </w:p>
+    <w:p>
+      <w:pPr>
+        <w:pStyle w:val="TerceraLinea"/>
+        <w:numPr>
+          <w:ilvl w:val="0"/>
+          <w:numId w:val="0"/>
+        </w:numPr>
+        <w:ind w:left="360"/>
+      </w:pPr>
+    </w:p>
+    <w:p>
+      <w:pPr>
         <w:pStyle w:val="TerceraLinea"/>
         <w:numPr>
           <w:ilvl w:val="0"/>
@@ -1325,110 +1572,6 @@
     </w:p>
     <w:p>
       <w:pPr>
-        <w:pStyle w:val="TerceraLinea"/>
-        <w:numPr>
-          <w:ilvl w:val="0"/>
-          <w:numId w:val="0"/>
-        </w:numPr>
-        <w:ind w:left="1701" w:hanging="981"/>
-      </w:pPr>
-    </w:p>
-    <w:p>
-      <w:pPr>
-        <w:pStyle w:val="TerceraLinea"/>
-        <w:numPr>
-          <w:ilvl w:val="0"/>
-          <w:numId w:val="0"/>
-        </w:numPr>
-        <w:ind w:left="1701" w:hanging="981"/>
-      </w:pPr>
-    </w:p>
-    <w:p>
-      <w:pPr>
-        <w:pStyle w:val="SegundaLinea"/>
-      </w:pPr>
-      <w:r>
-        <w:t>Romper</w:t>
-      </w:r>
-      <w:r>
-        <w:t>.</w:t>
-      </w:r>
-    </w:p>
-    <w:p>
-      <w:pPr>
-        <w:pStyle w:val="TerceraLinea"/>
-      </w:pPr>
-      <w:r>
-        <w:t>Requisitos Funcionales</w:t>
-      </w:r>
-    </w:p>
-    <w:p>
-      <w:pPr>
-        <w:numPr>
-          <w:ilvl w:val="0"/>
-          <w:numId w:val="35"/>
-        </w:numPr>
-        <w:spacing w:after="120"/>
-        <w:rPr>
-          <w:color w:val="0070C0"/>
-          <w:lang w:val="es-AR"/>
-        </w:rPr>
-      </w:pPr>
-      <w:r>
-        <w:rPr>
-          <w:color w:val="0070C0"/>
-          <w:lang w:val="es-AR"/>
-        </w:rPr>
-        <w:t>RFROM01 El proyectil cae sobre una superficie y la rompe.</w:t>
-      </w:r>
-    </w:p>
-    <w:p>
-      <w:pPr>
-        <w:pStyle w:val="TerceraLinea"/>
-        <w:numPr>
-          <w:ilvl w:val="0"/>
-          <w:numId w:val="0"/>
-        </w:numPr>
-        <w:ind w:left="720"/>
-      </w:pPr>
-    </w:p>
-    <w:p>
-      <w:pPr>
-        <w:pStyle w:val="TerceraLinea"/>
-      </w:pPr>
-      <w:r>
-        <w:t>Requisitos No Funcionales</w:t>
-      </w:r>
-    </w:p>
-    <w:p>
-      <w:pPr>
-        <w:numPr>
-          <w:ilvl w:val="0"/>
-          <w:numId w:val="35"/>
-        </w:numPr>
-        <w:spacing w:after="120"/>
-        <w:rPr>
-          <w:color w:val="0070C0"/>
-          <w:lang w:val="es-AR"/>
-        </w:rPr>
-      </w:pPr>
-      <w:r>
-        <w:rPr>
-          <w:color w:val="0070C0"/>
-          <w:lang w:val="es-AR"/>
-        </w:rPr>
-        <w:t xml:space="preserve">RNFROM01 El proyectil debe </w:t>
-      </w:r>
-      <w:r>
-        <w:rPr>
-          <w:color w:val="0070C0"/>
-          <w:lang w:val="es-AR"/>
-        </w:rPr>
-        <w:t>desaparece.</w:t>
-      </w:r>
-    </w:p>
-    <w:p>
-      <w:pPr>
         <w:pStyle w:val="PrimeraLinea"/>
         <w:numPr>
           <w:ilvl w:val="0"/>
@@ -1439,193 +1582,6 @@
     </w:p>
     <w:p>
       <w:pPr>
-        <w:pStyle w:val="SegundaLinea"/>
-      </w:pPr>
-      <w:r>
-        <w:t>Perder.</w:t>
-      </w:r>
-    </w:p>
-    <w:p>
-      <w:pPr>
-        <w:pStyle w:val="TerceraLinea"/>
-      </w:pPr>
-      <w:r>
-        <w:t>Requisitos Funcionales</w:t>
-      </w:r>
-    </w:p>
-    <w:p>
-      <w:pPr>
-        <w:numPr>
-          <w:ilvl w:val="0"/>
-          <w:numId w:val="35"/>
-        </w:numPr>
-        <w:spacing w:after="120"/>
-        <w:rPr>
-          <w:color w:val="0070C0"/>
-          <w:lang w:val="es-AR"/>
-        </w:rPr>
-      </w:pPr>
-      <w:r>
-        <w:rPr>
-          <w:color w:val="0070C0"/>
-          <w:lang w:val="es-AR"/>
-        </w:rPr>
-        <w:t>RF</w:t>
-      </w:r>
-      <w:r>
-        <w:rPr>
-          <w:color w:val="0070C0"/>
-          <w:lang w:val="es-AR"/>
-        </w:rPr>
-        <w:t>R</w:t>
-      </w:r>
-      <w:r>
-        <w:rPr>
-          <w:color w:val="0070C0"/>
-          <w:lang w:val="es-AR"/>
-        </w:rPr>
-        <w:t>ER</w:t>
-      </w:r>
-      <w:r>
-        <w:rPr>
-          <w:color w:val="0070C0"/>
-          <w:lang w:val="es-AR"/>
-        </w:rPr>
-        <w:t xml:space="preserve">01 </w:t>
-      </w:r>
-      <w:r>
-        <w:rPr>
-          <w:color w:val="0070C0"/>
-          <w:lang w:val="es-AR"/>
-        </w:rPr>
-        <w:t>El</w:t>
-      </w:r>
-      <w:r>
-        <w:rPr>
-          <w:color w:val="0070C0"/>
-          <w:lang w:val="es-AR"/>
-        </w:rPr>
-        <w:t xml:space="preserve"> </w:t>
-      </w:r>
-      <w:r>
-        <w:rPr>
-          <w:color w:val="0070C0"/>
-          <w:lang w:val="es-AR"/>
-        </w:rPr>
-        <w:t xml:space="preserve">proyectil </w:t>
-      </w:r>
-      <w:r>
-        <w:rPr>
-          <w:color w:val="0070C0"/>
-          <w:lang w:val="es-AR"/>
-        </w:rPr>
-        <w:t xml:space="preserve">cayó sobre un jugador el mismo </w:t>
-      </w:r>
-      <w:r>
-        <w:rPr>
-          <w:color w:val="0070C0"/>
-          <w:lang w:val="es-AR"/>
-        </w:rPr>
-        <w:t>pierde.</w:t>
-      </w:r>
-    </w:p>
-    <w:p>
-      <w:pPr>
-        <w:pStyle w:val="TerceraLinea"/>
-        <w:numPr>
-          <w:ilvl w:val="0"/>
-          <w:numId w:val="0"/>
-        </w:numPr>
-        <w:ind w:left="720"/>
-      </w:pPr>
-    </w:p>
-    <w:p>
-      <w:pPr>
-        <w:pStyle w:val="TerceraLinea"/>
-      </w:pPr>
-      <w:r>
-        <w:t>Requisitos No Funcionales</w:t>
-      </w:r>
-    </w:p>
-    <w:p>
-      <w:pPr>
-        <w:numPr>
-          <w:ilvl w:val="0"/>
-          <w:numId w:val="35"/>
-        </w:numPr>
-        <w:spacing w:after="120"/>
-        <w:rPr>
-          <w:color w:val="0070C0"/>
-          <w:lang w:val="es-AR"/>
-        </w:rPr>
-      </w:pPr>
-      <w:r>
-        <w:rPr>
-          <w:color w:val="0070C0"/>
-          <w:lang w:val="es-AR"/>
-        </w:rPr>
-        <w:t>RNF</w:t>
-      </w:r>
-      <w:r>
-        <w:rPr>
-          <w:color w:val="0070C0"/>
-          <w:lang w:val="es-AR"/>
-        </w:rPr>
-        <w:t>R</w:t>
-      </w:r>
-      <w:r>
-        <w:rPr>
-          <w:color w:val="0070C0"/>
-          <w:lang w:val="es-AR"/>
-        </w:rPr>
-        <w:t>ER</w:t>
-      </w:r>
-      <w:proofErr w:type="gramStart"/>
-      <w:r>
-        <w:rPr>
-          <w:color w:val="0070C0"/>
-          <w:lang w:val="es-AR"/>
-        </w:rPr>
-        <w:t>01 .</w:t>
-      </w:r>
-      <w:r>
-        <w:rPr>
-          <w:color w:val="0070C0"/>
-          <w:lang w:val="es-AR"/>
-        </w:rPr>
-        <w:t>El</w:t>
-      </w:r>
-      <w:proofErr w:type="gramEnd"/>
-      <w:r>
-        <w:rPr>
-          <w:color w:val="0070C0"/>
-          <w:lang w:val="es-AR"/>
-        </w:rPr>
-        <w:t xml:space="preserve"> juego se debe detener, indicando el ganador.</w:t>
-      </w:r>
-    </w:p>
-    <w:p>
-      <w:pPr>
-        <w:pStyle w:val="TerceraLinea"/>
-        <w:numPr>
-          <w:ilvl w:val="0"/>
-          <w:numId w:val="0"/>
-        </w:numPr>
-        <w:ind w:left="360"/>
-      </w:pPr>
-    </w:p>
-    <w:p>
-      <w:pPr>
-        <w:pStyle w:val="TerceraLinea"/>
-        <w:numPr>
-          <w:ilvl w:val="0"/>
-          <w:numId w:val="0"/>
-        </w:numPr>
-        <w:ind w:left="1701" w:hanging="981"/>
-      </w:pPr>
-    </w:p>
-    <w:p>
-      <w:pPr>
         <w:pStyle w:val="PrimeraLinea"/>
         <w:numPr>
           <w:ilvl w:val="0"/>
@@ -1697,16 +1653,6 @@
     <w:p>
       <w:pPr>
         <w:pStyle w:val="PrimeraLinea"/>
-        <w:numPr>
-          <w:ilvl w:val="0"/>
-          <w:numId w:val="0"/>
-        </w:numPr>
-        <w:ind w:left="360" w:hanging="360"/>
-      </w:pPr>
-    </w:p>
-    <w:p>
-      <w:pPr>
-        <w:pStyle w:val="PrimeraLinea"/>
         <w:rPr>
           <w:lang w:val="es-AR"/>
         </w:rPr>
@@ -1716,6 +1662,7 @@
         <w:rPr>
           <w:lang w:val="es-AR"/>
         </w:rPr>
+        <w:lastRenderedPageBreak/>
         <w:t>Prototipos de interfa</w:t>
       </w:r>
       <w:r>

</xml_diff>